<commit_message>
Update main.py. Add mood, new icons, People. Update icons, Backpack, Board,
</commit_message>
<xml_diff>
--- a/идеи.docx
+++ b/идеи.docx
@@ -1,6 +1,6 @@
 
 <file path=word/document.xml><?xml version="1.0" encoding="utf-8"?>
-<w:document xmlns:wpc="http://schemas.microsoft.com/office/word/2010/wordprocessingCanvas" xmlns:cx="http://schemas.microsoft.com/office/drawing/2014/chartex" xmlns:cx1="http://schemas.microsoft.com/office/drawing/2015/9/8/chartex" xmlns:cx2="http://schemas.microsoft.com/office/drawing/2015/10/21/chartex" xmlns:cx3="http://schemas.microsoft.com/office/drawing/2016/5/9/chartex" xmlns:cx4="http://schemas.microsoft.com/office/drawing/2016/5/10/chartex" xmlns:cx5="http://schemas.microsoft.com/office/drawing/2016/5/11/chartex" xmlns:cx6="http://schemas.microsoft.com/office/drawing/2016/5/12/chartex" xmlns:cx7="http://schemas.microsoft.com/office/drawing/2016/5/13/chartex" xmlns:cx8="http://schemas.microsoft.com/office/drawing/2016/5/14/chartex" xmlns:mc="http://schemas.openxmlformats.org/markup-compatibility/2006" xmlns:aink="http://schemas.microsoft.com/office/drawing/2016/ink" xmlns:am3d="http://schemas.microsoft.com/office/drawing/2017/model3d" xmlns:o="urn:schemas-microsoft-com:office:office" xmlns:r="http://schemas.openxmlformats.org/officeDocument/2006/relationships" xmlns:m="http://schemas.openxmlformats.org/officeDocument/2006/math" xmlns:v="urn:schemas-microsoft-com:vml" xmlns:wp14="http://schemas.microsoft.com/office/word/2010/wordprocessingDrawing" xmlns:wp="http://schemas.openxmlformats.org/drawingml/2006/wordprocessingDrawing" xmlns:w10="urn:schemas-microsoft-com:office:word" xmlns:w="http://schemas.openxmlformats.org/wordprocessingml/2006/main" xmlns:w14="http://schemas.microsoft.com/office/word/2010/wordml" xmlns:w15="http://schemas.microsoft.com/office/word/2012/wordml" xmlns:w16cid="http://schemas.microsoft.com/office/word/2016/wordml/cid" xmlns:w16se="http://schemas.microsoft.com/office/word/2015/wordml/symex" xmlns:wpg="http://schemas.microsoft.com/office/word/2010/wordprocessingGroup" xmlns:wpi="http://schemas.microsoft.com/office/word/2010/wordprocessingInk" xmlns:wne="http://schemas.microsoft.com/office/word/2006/wordml" xmlns:wps="http://schemas.microsoft.com/office/word/2010/wordprocessingShape" mc:Ignorable="w14 w15 w16se w16cid wp14">
+<w:document xmlns:wpc="http://schemas.microsoft.com/office/word/2010/wordprocessingCanvas" xmlns:cx="http://schemas.microsoft.com/office/drawing/2014/chartex" xmlns:cx1="http://schemas.microsoft.com/office/drawing/2015/9/8/chartex" xmlns:mc="http://schemas.openxmlformats.org/markup-compatibility/2006" xmlns:o="urn:schemas-microsoft-com:office:office" xmlns:r="http://schemas.openxmlformats.org/officeDocument/2006/relationships" xmlns:m="http://schemas.openxmlformats.org/officeDocument/2006/math" xmlns:v="urn:schemas-microsoft-com:vml" xmlns:wp14="http://schemas.microsoft.com/office/word/2010/wordprocessingDrawing" xmlns:wp="http://schemas.openxmlformats.org/drawingml/2006/wordprocessingDrawing" xmlns:w10="urn:schemas-microsoft-com:office:word" xmlns:w="http://schemas.openxmlformats.org/wordprocessingml/2006/main" xmlns:w14="http://schemas.microsoft.com/office/word/2010/wordml" xmlns:w15="http://schemas.microsoft.com/office/word/2012/wordml" xmlns:w16se="http://schemas.microsoft.com/office/word/2015/wordml/symex" xmlns:wpg="http://schemas.microsoft.com/office/word/2010/wordprocessingGroup" xmlns:wpi="http://schemas.microsoft.com/office/word/2010/wordprocessingInk" xmlns:wne="http://schemas.microsoft.com/office/word/2006/wordml" xmlns:wps="http://schemas.microsoft.com/office/word/2010/wordprocessingShape" mc:Ignorable="w14 w15 w16se wp14">
   <w:body>
     <w:p>
       <w:r>
@@ -134,6 +134,12 @@
         <w:tab/>
         <w:t>Рюкзак</w:t>
       </w:r>
+      <w:r>
+        <w:t xml:space="preserve"> (</w:t>
+      </w:r>
+      <w:r>
+        <w:t>Нарисован)</w:t>
+      </w:r>
     </w:p>
     <w:p>
       <w:r>
@@ -143,6 +149,9 @@
         <w:tab/>
         <w:t>Смартфон</w:t>
       </w:r>
+      <w:r>
+        <w:t xml:space="preserve"> (Почти нарисован)</w:t>
+      </w:r>
     </w:p>
     <w:p>
       <w:r>
@@ -152,6 +161,9 @@
         <w:tab/>
         <w:t>Зарядка</w:t>
       </w:r>
+      <w:r>
+        <w:t xml:space="preserve"> (Нарисован)</w:t>
+      </w:r>
     </w:p>
     <w:p>
       <w:r>
@@ -161,6 +173,9 @@
         <w:tab/>
         <w:t>Наушники</w:t>
       </w:r>
+      <w:r>
+        <w:t xml:space="preserve"> (Нарисован)</w:t>
+      </w:r>
     </w:p>
     <w:p>
       <w:r>
@@ -170,6 +185,9 @@
         <w:tab/>
         <w:t>Деньги</w:t>
       </w:r>
+      <w:r>
+        <w:t xml:space="preserve"> (Нарисован)</w:t>
+      </w:r>
     </w:p>
     <w:p>
       <w:r>
@@ -182,7 +200,10 @@
     </w:p>
     <w:p/>
     <w:p/>
-    <w:p/>
+    <w:p>
+      <w:bookmarkStart w:id="0" w:name="_GoBack"/>
+      <w:bookmarkEnd w:id="0"/>
+    </w:p>
     <w:p>
       <w:r>
         <w:t>(Написан) 2 вагон:</w:t>
@@ -197,28 +218,25 @@
     </w:p>
     <w:p>
       <w:r>
-        <w:t>•</w:t>
-      </w:r>
-      <w:r>
-        <w:tab/>
+        <w:t xml:space="preserve">• </w:t>
+      </w:r>
+      <w:r>
         <w:t>Близнецы</w:t>
       </w:r>
     </w:p>
     <w:p>
       <w:r>
-        <w:t>•</w:t>
-      </w:r>
-      <w:r>
-        <w:tab/>
+        <w:t xml:space="preserve">• </w:t>
+      </w:r>
+      <w:r>
         <w:t>Адекватная пара</w:t>
       </w:r>
     </w:p>
     <w:p>
       <w:r>
-        <w:t>•</w:t>
-      </w:r>
-      <w:r>
-        <w:tab/>
+        <w:t xml:space="preserve">• </w:t>
+      </w:r>
+      <w:r>
         <w:t>Молодой человек 2</w:t>
       </w:r>
     </w:p>
@@ -229,11 +247,7 @@
     </w:p>
     <w:p>
       <w:r>
-        <w:t>•</w:t>
-      </w:r>
-      <w:r>
-        <w:tab/>
-        <w:t xml:space="preserve"> Бабушка 1</w:t>
+        <w:t>• Бабушка 1</w:t>
       </w:r>
     </w:p>
     <w:p>
@@ -248,19 +262,17 @@
     </w:p>
     <w:p>
       <w:r>
-        <w:t>•</w:t>
-      </w:r>
-      <w:r>
-        <w:tab/>
+        <w:t xml:space="preserve">• </w:t>
+      </w:r>
+      <w:r>
         <w:t>Художник</w:t>
       </w:r>
     </w:p>
     <w:p>
       <w:r>
-        <w:t>•</w:t>
-      </w:r>
-      <w:r>
-        <w:tab/>
+        <w:t xml:space="preserve">• </w:t>
+      </w:r>
+      <w:r>
         <w:t>WEB-дизайнер</w:t>
       </w:r>
     </w:p>
@@ -272,10 +284,9 @@
     </w:p>
     <w:p>
       <w:r>
-        <w:t>•</w:t>
-      </w:r>
-      <w:r>
-        <w:tab/>
+        <w:t xml:space="preserve">• </w:t>
+      </w:r>
+      <w:r>
         <w:t>Артемий Лебедев</w:t>
       </w:r>
     </w:p>
@@ -595,91 +606,258 @@
       </w:r>
       <w:r>
         <w:tab/>
-        <w:t xml:space="preserve">Учитель </w:t>
+        <w:t>Учитель физ-культуры</w:t>
+      </w:r>
+    </w:p>
+    <w:p>
+      <w:r>
+        <w:t>•</w:t>
+      </w:r>
+      <w:r>
+        <w:tab/>
+        <w:t>Стив Джобс</w:t>
+      </w:r>
+    </w:p>
+    <w:p>
+      <w:r>
+        <w:t>•</w:t>
+      </w:r>
+      <w:r>
+        <w:tab/>
+        <w:t>Музыкант</w:t>
+      </w:r>
+    </w:p>
+    <w:p>
+      <w:r>
+        <w:t>•</w:t>
+      </w:r>
+      <w:r>
+        <w:tab/>
+        <w:t>Рэпер</w:t>
+      </w:r>
+    </w:p>
+    <w:p>
+      <w:r>
+        <w:t xml:space="preserve">• </w:t>
       </w:r>
       <w:proofErr w:type="spellStart"/>
       <w:r>
-        <w:t>физ</w:t>
+        <w:t>Эмо</w:t>
       </w:r>
       <w:proofErr w:type="spellEnd"/>
-      <w:r>
-        <w:t>-культуры</w:t>
-      </w:r>
-    </w:p>
-    <w:p>
-      <w:r>
-        <w:t>•</w:t>
-      </w:r>
-      <w:r>
-        <w:tab/>
-        <w:t>Стив Джобс</w:t>
-      </w:r>
-    </w:p>
-    <w:p>
-      <w:r>
-        <w:t>•</w:t>
-      </w:r>
-      <w:r>
-        <w:tab/>
-        <w:t>Музыкант</w:t>
-      </w:r>
-    </w:p>
-    <w:p>
-      <w:r>
-        <w:t>•</w:t>
-      </w:r>
-      <w:r>
-        <w:tab/>
-        <w:t>Рэпер</w:t>
-      </w:r>
-    </w:p>
-    <w:p>
-      <w:r>
-        <w:t xml:space="preserve">• </w:t>
+    </w:p>
+    <w:p>
+      <w:r>
+        <w:t>•</w:t>
+      </w:r>
+      <w:r>
+        <w:tab/>
+        <w:t xml:space="preserve">Дмитрий </w:t>
       </w:r>
       <w:proofErr w:type="spellStart"/>
       <w:r>
-        <w:t>Эмо</w:t>
+        <w:t>Глуховский</w:t>
       </w:r>
       <w:proofErr w:type="spellEnd"/>
     </w:p>
     <w:p>
       <w:r>
-        <w:t>•</w:t>
-      </w:r>
-      <w:r>
-        <w:tab/>
-        <w:t xml:space="preserve">Дмитрий </w:t>
+        <w:t xml:space="preserve">• Александр </w:t>
       </w:r>
       <w:proofErr w:type="spellStart"/>
       <w:r>
-        <w:t>Глуховский</w:t>
+        <w:t>Волож</w:t>
       </w:r>
       <w:proofErr w:type="spellEnd"/>
     </w:p>
-    <w:p>
-      <w:r>
-        <w:t xml:space="preserve">• Александр </w:t>
+    <w:p/>
+    <w:p>
+      <w:r>
+        <w:t>Мини босс (Уровень: средний):</w:t>
+      </w:r>
+    </w:p>
+    <w:p>
+      <w:r>
+        <w:t>•</w:t>
+      </w:r>
+      <w:r>
+        <w:tab/>
+        <w:t>Министр образования</w:t>
+      </w:r>
+    </w:p>
+    <w:p/>
+    <w:p>
+      <w:r>
+        <w:t>Предметы:</w:t>
+      </w:r>
+    </w:p>
+    <w:p>
+      <w:r>
+        <w:t>•</w:t>
+      </w:r>
+      <w:r>
+        <w:tab/>
+        <w:t xml:space="preserve"> Книга</w:t>
+      </w:r>
+    </w:p>
+    <w:p>
+      <w:r>
+        <w:t>•</w:t>
+      </w:r>
+      <w:r>
+        <w:tab/>
+        <w:t xml:space="preserve"> Ручка</w:t>
+      </w:r>
+    </w:p>
+    <w:p>
+      <w:r>
+        <w:t>• Деньги</w:t>
+      </w:r>
+    </w:p>
+    <w:p>
+      <w:r>
+        <w:t>• Комплектующие ПК</w:t>
+      </w:r>
+    </w:p>
+    <w:p/>
+    <w:p>
+      <w:r>
+        <w:t>6 вагон:</w:t>
+      </w:r>
+    </w:p>
+    <w:p/>
+    <w:p/>
+    <w:p>
+      <w:r>
+        <w:t>Персонажи:</w:t>
+      </w:r>
+    </w:p>
+    <w:p>
+      <w:r>
+        <w:lastRenderedPageBreak/>
+        <w:t>•</w:t>
+      </w:r>
+      <w:r>
+        <w:tab/>
+        <w:t>Бизнесмен</w:t>
+      </w:r>
+    </w:p>
+    <w:p>
+      <w:r>
+        <w:t>•</w:t>
+      </w:r>
+      <w:r>
+        <w:tab/>
+        <w:t xml:space="preserve"> Женщина с ребёнком</w:t>
+      </w:r>
+    </w:p>
+    <w:p>
+      <w:r>
+        <w:t>• Цыганка</w:t>
+      </w:r>
+    </w:p>
+    <w:p>
+      <w:r>
+        <w:t>• Мулатка</w:t>
+      </w:r>
+    </w:p>
+    <w:p/>
+    <w:p>
+      <w:r>
+        <w:t>Мини босс(Уровень: лёгкий):</w:t>
+      </w:r>
+    </w:p>
+    <w:p>
+      <w:r>
+        <w:t>•</w:t>
+      </w:r>
+      <w:r>
+        <w:tab/>
+        <w:t>Гопник</w:t>
+      </w:r>
+    </w:p>
+    <w:p/>
+    <w:p>
+      <w:r>
+        <w:t>Предметы:</w:t>
+      </w:r>
+    </w:p>
+    <w:p>
+      <w:r>
+        <w:t>•</w:t>
+      </w:r>
+      <w:r>
+        <w:tab/>
+        <w:t>Аптечка</w:t>
+      </w:r>
+    </w:p>
+    <w:p>
+      <w:r>
+        <w:t>•</w:t>
+      </w:r>
+      <w:r>
+        <w:tab/>
       </w:r>
       <w:proofErr w:type="spellStart"/>
       <w:r>
-        <w:t>Волож</w:t>
+        <w:t>Бейдж</w:t>
       </w:r>
       <w:proofErr w:type="spellEnd"/>
     </w:p>
-    <w:p/>
-    <w:p>
-      <w:r>
-        <w:t>Мини босс (Уровень: средний):</w:t>
-      </w:r>
-    </w:p>
-    <w:p>
-      <w:r>
-        <w:t>•</w:t>
-      </w:r>
-      <w:r>
-        <w:tab/>
-        <w:t>Министр образования</w:t>
+    <w:p>
+      <w:r>
+        <w:t>• водительские права</w:t>
+      </w:r>
+    </w:p>
+    <w:p/>
+    <w:p>
+      <w:r>
+        <w:t>•</w:t>
+      </w:r>
+      <w:r>
+        <w:tab/>
+        <w:t>Бизнес чемодан</w:t>
+      </w:r>
+    </w:p>
+    <w:p>
+      <w:r>
+        <w:t>• ножик</w:t>
+      </w:r>
+    </w:p>
+    <w:p/>
+    <w:p/>
+    <w:p>
+      <w:r>
+        <w:t>7 вагон:</w:t>
+      </w:r>
+    </w:p>
+    <w:p/>
+    <w:p/>
+    <w:p>
+      <w:r>
+        <w:t>Персонажи:</w:t>
+      </w:r>
+    </w:p>
+    <w:p>
+      <w:r>
+        <w:t>•</w:t>
+      </w:r>
+      <w:r>
+        <w:tab/>
+      </w:r>
+    </w:p>
+    <w:p>
+      <w:r>
+        <w:t>Босс(Уровень: сложный):</w:t>
+      </w:r>
+    </w:p>
+    <w:p>
+      <w:r>
+        <w:t>•</w:t>
+      </w:r>
+      <w:r>
+        <w:tab/>
+        <w:t>Сотрудник метро</w:t>
       </w:r>
     </w:p>
     <w:p/>
@@ -694,181 +872,6 @@
       </w:r>
       <w:r>
         <w:tab/>
-        <w:t xml:space="preserve"> Книга</w:t>
-      </w:r>
-    </w:p>
-    <w:p>
-      <w:r>
-        <w:t>•</w:t>
-      </w:r>
-      <w:r>
-        <w:tab/>
-        <w:t xml:space="preserve"> Ручка</w:t>
-      </w:r>
-    </w:p>
-    <w:p>
-      <w:r>
-        <w:t>• Деньги</w:t>
-      </w:r>
-    </w:p>
-    <w:p>
-      <w:r>
-        <w:t>• Комплектующие ПК</w:t>
-      </w:r>
-    </w:p>
-    <w:p/>
-    <w:p>
-      <w:r>
-        <w:t>6 вагон:</w:t>
-      </w:r>
-    </w:p>
-    <w:p/>
-    <w:p/>
-    <w:p>
-      <w:r>
-        <w:t>Персонажи:</w:t>
-      </w:r>
-    </w:p>
-    <w:p>
-      <w:r>
-        <w:lastRenderedPageBreak/>
-        <w:t>•</w:t>
-      </w:r>
-      <w:r>
-        <w:tab/>
-        <w:t>Бизнесмен</w:t>
-      </w:r>
-    </w:p>
-    <w:p>
-      <w:r>
-        <w:t>•</w:t>
-      </w:r>
-      <w:r>
-        <w:tab/>
-        <w:t xml:space="preserve"> Женщина с ребёнком</w:t>
-      </w:r>
-    </w:p>
-    <w:p>
-      <w:r>
-        <w:t>• Цыганка</w:t>
-      </w:r>
-    </w:p>
-    <w:p>
-      <w:r>
-        <w:t>• Мулатка</w:t>
-      </w:r>
-    </w:p>
-    <w:p/>
-    <w:p>
-      <w:r>
-        <w:t>Мини босс(Уровень: лёгкий):</w:t>
-      </w:r>
-    </w:p>
-    <w:p>
-      <w:r>
-        <w:t>•</w:t>
-      </w:r>
-      <w:r>
-        <w:tab/>
-        <w:t>Гопник</w:t>
-      </w:r>
-    </w:p>
-    <w:p/>
-    <w:p>
-      <w:r>
-        <w:t>Предметы:</w:t>
-      </w:r>
-    </w:p>
-    <w:p>
-      <w:r>
-        <w:t>•</w:t>
-      </w:r>
-      <w:r>
-        <w:tab/>
-        <w:t>Аптечка</w:t>
-      </w:r>
-    </w:p>
-    <w:p>
-      <w:r>
-        <w:t>•</w:t>
-      </w:r>
-      <w:r>
-        <w:tab/>
-      </w:r>
-      <w:proofErr w:type="spellStart"/>
-      <w:r>
-        <w:t>Бейдж</w:t>
-      </w:r>
-      <w:proofErr w:type="spellEnd"/>
-    </w:p>
-    <w:p>
-      <w:r>
-        <w:t>• водительские права</w:t>
-      </w:r>
-    </w:p>
-    <w:p/>
-    <w:p>
-      <w:r>
-        <w:t>•</w:t>
-      </w:r>
-      <w:r>
-        <w:tab/>
-        <w:t>Бизнес чемодан</w:t>
-      </w:r>
-    </w:p>
-    <w:p>
-      <w:r>
-        <w:t>• ножик</w:t>
-      </w:r>
-    </w:p>
-    <w:p/>
-    <w:p/>
-    <w:p>
-      <w:r>
-        <w:t>7 вагон:</w:t>
-      </w:r>
-    </w:p>
-    <w:p/>
-    <w:p/>
-    <w:p>
-      <w:r>
-        <w:t>Персонажи:</w:t>
-      </w:r>
-    </w:p>
-    <w:p>
-      <w:r>
-        <w:t>•</w:t>
-      </w:r>
-      <w:r>
-        <w:tab/>
-      </w:r>
-    </w:p>
-    <w:p>
-      <w:r>
-        <w:t>Босс(Уровень: сложный):</w:t>
-      </w:r>
-    </w:p>
-    <w:p>
-      <w:r>
-        <w:t>•</w:t>
-      </w:r>
-      <w:r>
-        <w:tab/>
-        <w:t>Сотрудник метро</w:t>
-      </w:r>
-    </w:p>
-    <w:p/>
-    <w:p>
-      <w:r>
-        <w:t>Предметы:</w:t>
-      </w:r>
-    </w:p>
-    <w:p>
-      <w:r>
-        <w:t>•</w:t>
-      </w:r>
-      <w:r>
-        <w:tab/>
         <w:t>Ключ от входа в кабинку машиниста</w:t>
       </w:r>
     </w:p>
@@ -899,8 +902,6 @@
         <w:tab/>
         <w:t>Лекарство</w:t>
       </w:r>
-      <w:bookmarkStart w:id="0" w:name="_GoBack"/>
-      <w:bookmarkEnd w:id="0"/>
     </w:p>
     <w:sectPr>
       <w:pgSz w:w="11906" w:h="16838"/>
@@ -913,7 +914,7 @@
 </file>
 
 <file path=word/styles.xml><?xml version="1.0" encoding="utf-8"?>
-<w:styles xmlns:mc="http://schemas.openxmlformats.org/markup-compatibility/2006" xmlns:r="http://schemas.openxmlformats.org/officeDocument/2006/relationships" xmlns:w="http://schemas.openxmlformats.org/wordprocessingml/2006/main" xmlns:w14="http://schemas.microsoft.com/office/word/2010/wordml" xmlns:w15="http://schemas.microsoft.com/office/word/2012/wordml" xmlns:w16cid="http://schemas.microsoft.com/office/word/2016/wordml/cid" xmlns:w16se="http://schemas.microsoft.com/office/word/2015/wordml/symex" mc:Ignorable="w14 w15 w16se w16cid">
+<w:styles xmlns:mc="http://schemas.openxmlformats.org/markup-compatibility/2006" xmlns:r="http://schemas.openxmlformats.org/officeDocument/2006/relationships" xmlns:w="http://schemas.openxmlformats.org/wordprocessingml/2006/main" xmlns:w14="http://schemas.microsoft.com/office/word/2010/wordml" xmlns:w15="http://schemas.microsoft.com/office/word/2012/wordml" xmlns:w16se="http://schemas.microsoft.com/office/word/2015/wordml/symex" mc:Ignorable="w14 w15 w16se">
   <w:docDefaults>
     <w:rPrDefault>
       <w:rPr>
@@ -929,7 +930,7 @@
       </w:pPr>
     </w:pPrDefault>
   </w:docDefaults>
-  <w:latentStyles w:defLockedState="0" w:defUIPriority="99" w:defSemiHidden="0" w:defUnhideWhenUsed="0" w:defQFormat="0" w:count="376">
+  <w:latentStyles w:defLockedState="0" w:defUIPriority="99" w:defSemiHidden="0" w:defUnhideWhenUsed="0" w:defQFormat="0" w:count="371">
     <w:lsdException w:name="Normal" w:uiPriority="0" w:qFormat="1"/>
     <w:lsdException w:name="heading 1" w:uiPriority="9" w:qFormat="1"/>
     <w:lsdException w:name="heading 2" w:semiHidden="1" w:uiPriority="9" w:unhideWhenUsed="1" w:qFormat="1"/>
@@ -1301,11 +1302,6 @@
     <w:lsdException w:name="List Table 5 Dark Accent 6" w:uiPriority="50"/>
     <w:lsdException w:name="List Table 6 Colorful Accent 6" w:uiPriority="51"/>
     <w:lsdException w:name="List Table 7 Colorful Accent 6" w:uiPriority="52"/>
-    <w:lsdException w:name="Mention" w:semiHidden="1" w:unhideWhenUsed="1"/>
-    <w:lsdException w:name="Smart Hyperlink" w:semiHidden="1" w:unhideWhenUsed="1"/>
-    <w:lsdException w:name="Hashtag" w:semiHidden="1" w:unhideWhenUsed="1"/>
-    <w:lsdException w:name="Unresolved Mention" w:semiHidden="1" w:unhideWhenUsed="1"/>
-    <w:lsdException w:name="Smart Link" w:semiHidden="1" w:unhideWhenUsed="1"/>
   </w:latentStyles>
   <w:style w:type="paragraph" w:default="1" w:styleId="a">
     <w:name w:val="Normal"/>

</xml_diff>